<commit_message>
feat(): deleteBooky and navigate back to profile with refresh implemented, if no bookyName bookypage navigates you back to profile page
</commit_message>
<xml_diff>
--- a/TODO.docx
+++ b/TODO.docx
@@ -46,7 +46,7 @@
           <w:szCs w:val="28"/>
           <w:lang w:val="lt-LT"/>
         </w:rPr>
-        <w:t>Can‘t register if email or username is taken.</w:t>
+        <w:t>Can‘t create booky if bookyname is taken.</w:t>
       </w:r>
     </w:p>
     <w:p>
@@ -72,71 +72,8 @@
           <w:szCs w:val="28"/>
           <w:lang w:val="lt-LT"/>
         </w:rPr>
-        <w:t>Can‘t create booky if bookyname is taken.</w:t>
-      </w:r>
-    </w:p>
-    <w:p>
-      <w:pPr>
-        <w:pStyle w:val="ListParagraph"/>
-        <w:numPr>
-          <w:ilvl w:val="0"/>
-          <w:numId w:val="1"/>
-        </w:numPr>
-        <w:rPr>
-          <w:b/>
-          <w:bCs/>
-          <w:sz w:val="28"/>
-          <w:szCs w:val="28"/>
-          <w:lang w:val="lt-LT"/>
-        </w:rPr>
-      </w:pPr>
-      <w:r>
-        <w:rPr>
-          <w:b/>
-          <w:bCs/>
-          <w:sz w:val="28"/>
-          <w:szCs w:val="28"/>
-          <w:lang w:val="lt-LT"/>
-        </w:rPr>
         <w:t xml:space="preserve">Can‘t join booky if booky name is taken and if theres more then 10 people? </w:t>
       </w:r>
-    </w:p>
-    <w:p>
-      <w:pPr>
-        <w:pStyle w:val="ListParagraph"/>
-        <w:numPr>
-          <w:ilvl w:val="0"/>
-          <w:numId w:val="1"/>
-        </w:numPr>
-        <w:rPr>
-          <w:b/>
-          <w:bCs/>
-          <w:sz w:val="28"/>
-          <w:szCs w:val="28"/>
-          <w:lang w:val="lt-LT"/>
-        </w:rPr>
-      </w:pPr>
-      <w:r>
-        <w:rPr>
-          <w:b/>
-          <w:bCs/>
-          <w:sz w:val="28"/>
-          <w:szCs w:val="28"/>
-          <w:lang w:val="lt-LT"/>
-        </w:rPr>
-        <w:t>INVITE TO JOIN BOOKY LINK/CODE</w:t>
-      </w:r>
-    </w:p>
-    <w:p>
-      <w:pPr>
-        <w:rPr>
-          <w:b/>
-          <w:bCs/>
-          <w:sz w:val="28"/>
-          <w:szCs w:val="28"/>
-          <w:lang w:val="lt-LT"/>
-        </w:rPr>
-      </w:pPr>
     </w:p>
     <w:p>
       <w:pPr>
@@ -170,6 +107,7 @@
         <w:rPr>
           <w:b/>
           <w:bCs/>
+          <w:color w:val="70AD47" w:themeColor="accent6"/>
           <w:sz w:val="28"/>
           <w:szCs w:val="28"/>
           <w:lang w:val="lt-LT"/>
@@ -179,11 +117,12 @@
         <w:rPr>
           <w:b/>
           <w:bCs/>
-          <w:sz w:val="28"/>
-          <w:szCs w:val="28"/>
-          <w:lang w:val="lt-LT"/>
-        </w:rPr>
-        <w:t>On register you go to profile page already logged in.</w:t>
+          <w:color w:val="70AD47" w:themeColor="accent6"/>
+          <w:sz w:val="28"/>
+          <w:szCs w:val="28"/>
+          <w:lang w:val="lt-LT"/>
+        </w:rPr>
+        <w:t>Allow to delete booky if its createdBy this user.</w:t>
       </w:r>
     </w:p>
     <w:p>
@@ -196,6 +135,7 @@
         <w:rPr>
           <w:b/>
           <w:bCs/>
+          <w:color w:val="70AD47" w:themeColor="accent6"/>
           <w:sz w:val="28"/>
           <w:szCs w:val="28"/>
           <w:lang w:val="lt-LT"/>
@@ -205,11 +145,12 @@
         <w:rPr>
           <w:b/>
           <w:bCs/>
-          <w:sz w:val="28"/>
-          <w:szCs w:val="28"/>
-          <w:lang w:val="lt-LT"/>
-        </w:rPr>
-        <w:t>Allow to delete booky if its createdBy this user.</w:t>
+          <w:color w:val="70AD47" w:themeColor="accent6"/>
+          <w:sz w:val="28"/>
+          <w:szCs w:val="28"/>
+          <w:lang w:val="lt-LT"/>
+        </w:rPr>
+        <w:t>Delete booky ? If you delete this booky everyone will lose their data, are you sure</w:t>
       </w:r>
     </w:p>
     <w:p>
@@ -240,10 +181,64 @@
     </w:p>
     <w:p>
       <w:pPr>
+        <w:rPr>
+          <w:b/>
+          <w:bCs/>
+          <w:sz w:val="28"/>
+          <w:szCs w:val="28"/>
+          <w:lang w:val="lt-LT"/>
+        </w:rPr>
+      </w:pPr>
+      <w:r>
+        <w:rPr>
+          <w:b/>
+          <w:bCs/>
+          <w:sz w:val="28"/>
+          <w:szCs w:val="28"/>
+          <w:highlight w:val="yellow"/>
+          <w:lang w:val="lt-LT"/>
+        </w:rPr>
+        <w:t>IF createdBy currentactive user tai paspaudus ant booky name profilio page šalia atsiras 5 digit INVITE kodukas</w:t>
+      </w:r>
+    </w:p>
+    <w:p>
+      <w:pPr>
+        <w:rPr>
+          <w:b/>
+          <w:bCs/>
+          <w:sz w:val="28"/>
+          <w:szCs w:val="28"/>
+          <w:lang w:val="lt-LT"/>
+        </w:rPr>
+      </w:pPr>
+      <w:r>
+        <w:rPr>
+          <w:b/>
+          <w:bCs/>
+          <w:sz w:val="28"/>
+          <w:szCs w:val="28"/>
+          <w:lang w:val="lt-LT"/>
+        </w:rPr>
+        <w:t>Put A tooltip on the bookyName and onClcik showCode</w:t>
+      </w:r>
+    </w:p>
+    <w:p>
+      <w:pPr>
+        <w:rPr>
+          <w:b/>
+          <w:bCs/>
+          <w:sz w:val="28"/>
+          <w:szCs w:val="28"/>
+          <w:lang w:val="lt-LT"/>
+        </w:rPr>
+      </w:pPr>
+    </w:p>
+    <w:p>
+      <w:pPr>
         <w:pStyle w:val="ListParagraph"/>
         <w:numPr>
           <w:ilvl w:val="0"/>
-          <w:numId w:val="2"/>
+          <w:numId w:val="3"/>
         </w:numPr>
         <w:rPr>
           <w:b/>
@@ -261,21 +256,60 @@
           <w:szCs w:val="28"/>
           <w:lang w:val="lt-LT"/>
         </w:rPr>
-        <w:t>INVITE TO JOIN BOOKY LINK/CODE</w:t>
+        <w:t xml:space="preserve">Kai istrini tave gražina į  profile page, resetina bookyName. </w:t>
       </w:r>
     </w:p>
     <w:p>
       <w:pPr>
         <w:pStyle w:val="ListParagraph"/>
-        <w:ind w:left="1080"/>
-        <w:rPr>
-          <w:b/>
-          <w:bCs/>
-          <w:sz w:val="28"/>
-          <w:szCs w:val="28"/>
-          <w:lang w:val="lt-LT"/>
-        </w:rPr>
-      </w:pPr>
+        <w:numPr>
+          <w:ilvl w:val="0"/>
+          <w:numId w:val="3"/>
+        </w:numPr>
+        <w:rPr>
+          <w:b/>
+          <w:bCs/>
+          <w:sz w:val="28"/>
+          <w:szCs w:val="28"/>
+          <w:lang w:val="lt-LT"/>
+        </w:rPr>
+      </w:pPr>
+      <w:r>
+        <w:rPr>
+          <w:b/>
+          <w:bCs/>
+          <w:sz w:val="28"/>
+          <w:szCs w:val="28"/>
+          <w:lang w:val="lt-LT"/>
+        </w:rPr>
+        <w:t>Sidebar rodo dabartinio booky memberiu vardus ir fotkes, jeigu nepasirinktas booky</w:t>
+      </w:r>
+    </w:p>
+    <w:p>
+      <w:pPr>
+        <w:pStyle w:val="ListParagraph"/>
+        <w:numPr>
+          <w:ilvl w:val="0"/>
+          <w:numId w:val="3"/>
+        </w:numPr>
+        <w:rPr>
+          <w:b/>
+          <w:bCs/>
+          <w:sz w:val="28"/>
+          <w:szCs w:val="28"/>
+          <w:lang w:val="lt-LT"/>
+        </w:rPr>
+      </w:pPr>
+      <w:r>
+        <w:rPr>
+          <w:b/>
+          <w:bCs/>
+          <w:sz w:val="28"/>
+          <w:szCs w:val="28"/>
+          <w:lang w:val="lt-LT"/>
+        </w:rPr>
+        <w:t>‚no booky selected‘</w:t>
+      </w:r>
     </w:p>
     <w:sectPr>
       <w:pgSz w:w="12240" w:h="15840"/>
@@ -515,11 +549,127 @@
       </w:rPr>
     </w:lvl>
   </w:abstractNum>
+  <w:abstractNum w:abstractNumId="2" w15:restartNumberingAfterBreak="0">
+    <w:nsid w:val="3BC37211"/>
+    <w:multiLevelType w:val="hybridMultilevel"/>
+    <w:tmpl w:val="A0E4FC78"/>
+    <w:lvl w:ilvl="0" w:tplc="04090001">
+      <w:start w:val="1"/>
+      <w:numFmt w:val="bullet"/>
+      <w:lvlText w:val=""/>
+      <w:lvlJc w:val="left"/>
+      <w:pPr>
+        <w:ind w:left="720" w:hanging="360"/>
+      </w:pPr>
+      <w:rPr>
+        <w:rFonts w:ascii="Symbol" w:hAnsi="Symbol" w:hint="default"/>
+      </w:rPr>
+    </w:lvl>
+    <w:lvl w:ilvl="1" w:tplc="04090003" w:tentative="1">
+      <w:start w:val="1"/>
+      <w:numFmt w:val="bullet"/>
+      <w:lvlText w:val="o"/>
+      <w:lvlJc w:val="left"/>
+      <w:pPr>
+        <w:ind w:left="1440" w:hanging="360"/>
+      </w:pPr>
+      <w:rPr>
+        <w:rFonts w:ascii="Courier New" w:hAnsi="Courier New" w:cs="Courier New" w:hint="default"/>
+      </w:rPr>
+    </w:lvl>
+    <w:lvl w:ilvl="2" w:tplc="04090005" w:tentative="1">
+      <w:start w:val="1"/>
+      <w:numFmt w:val="bullet"/>
+      <w:lvlText w:val=""/>
+      <w:lvlJc w:val="left"/>
+      <w:pPr>
+        <w:ind w:left="2160" w:hanging="360"/>
+      </w:pPr>
+      <w:rPr>
+        <w:rFonts w:ascii="Wingdings" w:hAnsi="Wingdings" w:hint="default"/>
+      </w:rPr>
+    </w:lvl>
+    <w:lvl w:ilvl="3" w:tplc="04090001" w:tentative="1">
+      <w:start w:val="1"/>
+      <w:numFmt w:val="bullet"/>
+      <w:lvlText w:val=""/>
+      <w:lvlJc w:val="left"/>
+      <w:pPr>
+        <w:ind w:left="2880" w:hanging="360"/>
+      </w:pPr>
+      <w:rPr>
+        <w:rFonts w:ascii="Symbol" w:hAnsi="Symbol" w:hint="default"/>
+      </w:rPr>
+    </w:lvl>
+    <w:lvl w:ilvl="4" w:tplc="04090003" w:tentative="1">
+      <w:start w:val="1"/>
+      <w:numFmt w:val="bullet"/>
+      <w:lvlText w:val="o"/>
+      <w:lvlJc w:val="left"/>
+      <w:pPr>
+        <w:ind w:left="3600" w:hanging="360"/>
+      </w:pPr>
+      <w:rPr>
+        <w:rFonts w:ascii="Courier New" w:hAnsi="Courier New" w:cs="Courier New" w:hint="default"/>
+      </w:rPr>
+    </w:lvl>
+    <w:lvl w:ilvl="5" w:tplc="04090005" w:tentative="1">
+      <w:start w:val="1"/>
+      <w:numFmt w:val="bullet"/>
+      <w:lvlText w:val=""/>
+      <w:lvlJc w:val="left"/>
+      <w:pPr>
+        <w:ind w:left="4320" w:hanging="360"/>
+      </w:pPr>
+      <w:rPr>
+        <w:rFonts w:ascii="Wingdings" w:hAnsi="Wingdings" w:hint="default"/>
+      </w:rPr>
+    </w:lvl>
+    <w:lvl w:ilvl="6" w:tplc="04090001" w:tentative="1">
+      <w:start w:val="1"/>
+      <w:numFmt w:val="bullet"/>
+      <w:lvlText w:val=""/>
+      <w:lvlJc w:val="left"/>
+      <w:pPr>
+        <w:ind w:left="5040" w:hanging="360"/>
+      </w:pPr>
+      <w:rPr>
+        <w:rFonts w:ascii="Symbol" w:hAnsi="Symbol" w:hint="default"/>
+      </w:rPr>
+    </w:lvl>
+    <w:lvl w:ilvl="7" w:tplc="04090003" w:tentative="1">
+      <w:start w:val="1"/>
+      <w:numFmt w:val="bullet"/>
+      <w:lvlText w:val="o"/>
+      <w:lvlJc w:val="left"/>
+      <w:pPr>
+        <w:ind w:left="5760" w:hanging="360"/>
+      </w:pPr>
+      <w:rPr>
+        <w:rFonts w:ascii="Courier New" w:hAnsi="Courier New" w:cs="Courier New" w:hint="default"/>
+      </w:rPr>
+    </w:lvl>
+    <w:lvl w:ilvl="8" w:tplc="04090005" w:tentative="1">
+      <w:start w:val="1"/>
+      <w:numFmt w:val="bullet"/>
+      <w:lvlText w:val=""/>
+      <w:lvlJc w:val="left"/>
+      <w:pPr>
+        <w:ind w:left="6480" w:hanging="360"/>
+      </w:pPr>
+      <w:rPr>
+        <w:rFonts w:ascii="Wingdings" w:hAnsi="Wingdings" w:hint="default"/>
+      </w:rPr>
+    </w:lvl>
+  </w:abstractNum>
   <w:num w:numId="1">
     <w:abstractNumId w:val="0"/>
   </w:num>
   <w:num w:numId="2">
     <w:abstractNumId w:val="1"/>
+  </w:num>
+  <w:num w:numId="3">
+    <w:abstractNumId w:val="2"/>
   </w:num>
 </w:numbering>
 </file>
@@ -923,6 +1073,26 @@
     <w:name w:val="Normal"/>
     <w:qFormat/>
   </w:style>
+  <w:style w:type="paragraph" w:styleId="Heading1">
+    <w:name w:val="heading 1"/>
+    <w:basedOn w:val="Normal"/>
+    <w:link w:val="Heading1Char"/>
+    <w:uiPriority w:val="9"/>
+    <w:qFormat/>
+    <w:rsid w:val="00B41729"/>
+    <w:pPr>
+      <w:spacing w:before="100" w:beforeAutospacing="1" w:after="100" w:afterAutospacing="1" w:line="240" w:lineRule="auto"/>
+      <w:outlineLvl w:val="0"/>
+    </w:pPr>
+    <w:rPr>
+      <w:rFonts w:ascii="Times New Roman" w:eastAsia="Times New Roman" w:hAnsi="Times New Roman" w:cs="Times New Roman"/>
+      <w:b/>
+      <w:bCs/>
+      <w:kern w:val="36"/>
+      <w:sz w:val="48"/>
+      <w:szCs w:val="48"/>
+    </w:rPr>
+  </w:style>
   <w:style w:type="character" w:default="1" w:styleId="DefaultParagraphFont">
     <w:name w:val="Default Paragraph Font"/>
     <w:uiPriority w:val="1"/>
@@ -960,6 +1130,21 @@
       <w:ind w:left="720"/>
       <w:contextualSpacing/>
     </w:pPr>
+  </w:style>
+  <w:style w:type="character" w:customStyle="1" w:styleId="Heading1Char">
+    <w:name w:val="Heading 1 Char"/>
+    <w:basedOn w:val="DefaultParagraphFont"/>
+    <w:link w:val="Heading1"/>
+    <w:uiPriority w:val="9"/>
+    <w:rsid w:val="00B41729"/>
+    <w:rPr>
+      <w:rFonts w:ascii="Times New Roman" w:eastAsia="Times New Roman" w:hAnsi="Times New Roman" w:cs="Times New Roman"/>
+      <w:b/>
+      <w:bCs/>
+      <w:kern w:val="36"/>
+      <w:sz w:val="48"/>
+      <w:szCs w:val="48"/>
+    </w:rPr>
   </w:style>
 </w:styles>
 </file>

</xml_diff>